<commit_message>
added digestion and design 1 turn in page
</commit_message>
<xml_diff>
--- a/docs/projects/design1.docx
+++ b/docs/projects/design1.docx
@@ -91,20 +91,7 @@
         <w:t xml:space="preserve">heat balance</w:t>
       </w:r>
       <w:r>
-        <w:t xml:space="preserve">. Hopefully you have it in your</w:t>
-      </w:r>
-      <w:r>
-        <w:t xml:space="preserve"> </w:t>
-      </w:r>
-      <w:r>
-        <w:rPr>
-          <w:iCs/>
-          <w:i/>
-        </w:rPr>
-        <w:t xml:space="preserve">background bullet points</w:t>
-      </w:r>
-      <w:r>
-        <w:t xml:space="preserve">. Find EVERYTHING about your species in the literature, and use the web and library to fill any holes. Ask us or the science librarians for help. For the first draft, I want you to outline (i.e., organized bullet-points) the</w:t>
+        <w:t xml:space="preserve">. Hopefully you have it in your background bullet points. Become the expert: find EVERYTHING about your species in the literature, and use the web and library to fill any holes. Ask us or the science librarians for help ASAP.</w:t>
       </w:r>
       <w:r>
         <w:t xml:space="preserve"> </w:t>
@@ -114,10 +101,13 @@
           <w:bCs/>
           <w:b/>
         </w:rPr>
-        <w:t xml:space="preserve">key background elements and end with a statement of purpose</w:t>
-      </w:r>
-      <w:r>
-        <w:t xml:space="preserve">. (Think about your intro as blocks of information you need to describe your animal and its metabolism and heat balance problem for a scientific paper). For example: general description, its place in the tree of life, when and where it lived, its general behavior and activity level, and thermal challenges.</w:t>
+        <w:t xml:space="preserve">For example:</w:t>
+      </w:r>
+      <w:r>
+        <w:t xml:space="preserve"> </w:t>
+      </w:r>
+      <w:r>
+        <w:t xml:space="preserve">What kind of animal was it? What did it look like? (Please draw the figures yourself, it is part of the learning process). Its position in the tree of life? Where/when did it live? General environment (think metabolism and heat balance, so climate, humidity, range of ambient temperature, etc.) What other sorts of animals and plants lived at the same time? Was it an active animal? How did it obtain food? Did it seek cover for shade or hiding places from predators (think how it might impact heat balance and activity)? You want to foreshadow (i.e., hint at) any potential challenges with regard to heat balance (or maybe life was easy in every situation)? Include any info that you find particularly interesting about the animal.</w:t>
       </w:r>
       <w:r>
         <w:br/>
@@ -149,7 +139,23 @@
         <w:t xml:space="preserve"> </w:t>
       </w:r>
       <w:r>
-        <w:t xml:space="preserve">Include an outline of the intro (organized bullet points of factual information), and a complete analysis (appendix). Also include a first draft of the paper. I highly recommend that you first make an outline – and after completing the full analysis, you write the results and methods, then the discussion, then the intro. Include as much as you can in the first draft, but prioritize finishing the analysis.</w:t>
+        <w:t xml:space="preserve">Include an outline of the intro (organized bullet points of factual information that describes your animal and its metabolism and heat balance problem for a scientific paper), and a complete analysis (appendix). Also include a first draft of the paper. I highly recommend that you</w:t>
+      </w:r>
+      <w:r>
+        <w:t xml:space="preserve"> </w:t>
+      </w:r>
+      <w:r>
+        <w:rPr>
+          <w:bCs/>
+          <w:b/>
+        </w:rPr>
+        <w:t xml:space="preserve">first make an outline</w:t>
+      </w:r>
+      <w:r>
+        <w:t xml:space="preserve"> </w:t>
+      </w:r>
+      <w:r>
+        <w:t xml:space="preserve">– and after completing the full analysis, you write the results and methods, then the discussion, then the intro. Prioritize finishing the analysis, then outline/bullet point your ideas for the discussion and intro, and draft as much as you can. Give us as much as you can so we can give feedback.</w:t>
       </w:r>
       <w:r>
         <w:t xml:space="preserve"> </w:t>

</xml_diff>